<commit_message>
Fixed audio and added it again, added initialization of audio, minor fixes
</commit_message>
<xml_diff>
--- a/РГР_Павський_ТР_31мп.docx
+++ b/РГР_Павський_ТР_31мп.docx
@@ -201,6 +201,17 @@
           <w:lang w:val="uk-UA"/>
         </w:rPr>
       </w:pPr>
+      <w:r>
+        <w:rPr>
+          <w:rFonts w:ascii="Times New Roman" w:eastAsia="Times New Roman" w:hAnsi="Times New Roman" w:cs="Times New Roman"/>
+          <w:sz w:val="28"/>
+          <w:szCs w:val="28"/>
+          <w:lang w:val="uk-UA"/>
+        </w:rPr>
+        <w:t>Варіант 19</w:t>
+      </w:r>
+      <w:bookmarkStart w:id="1" w:name="_GoBack"/>
+      <w:bookmarkEnd w:id="1"/>
     </w:p>
     <w:p>
       <w:pPr>
@@ -639,8 +650,6 @@
           <w:lang w:val="uk-UA"/>
         </w:rPr>
       </w:pPr>
-      <w:bookmarkStart w:id="1" w:name="_GoBack"/>
-      <w:bookmarkEnd w:id="1"/>
     </w:p>
     <w:p>
       <w:pPr>

</xml_diff>